<commit_message>
Update Week 4 Lab
added CTE for Question 2 and updated Word doc
</commit_message>
<xml_diff>
--- a/Week4/Labs/Annand DSE 6210 Lab 4.docx
+++ b/Week4/Labs/Annand DSE 6210 Lab 4.docx
@@ -73,25 +73,7 @@
           <w:sz w:val="28"/>
           <w:szCs w:val="28"/>
         </w:rPr>
-        <w:t xml:space="preserve"> database in Postgres by adding a new database and “restoring” the DB using the dvdrental.tar file. (All tables will exist in the </w:t>
-      </w:r>
-      <w:proofErr w:type="gramStart"/>
-      <w:r>
-        <w:rPr>
-          <w:color w:val="000000" w:themeColor="text1"/>
-          <w:sz w:val="28"/>
-          <w:szCs w:val="28"/>
-        </w:rPr>
-        <w:t>Public</w:t>
-      </w:r>
-      <w:proofErr w:type="gramEnd"/>
-      <w:r>
-        <w:rPr>
-          <w:color w:val="000000" w:themeColor="text1"/>
-          <w:sz w:val="28"/>
-          <w:szCs w:val="28"/>
-        </w:rPr>
-        <w:t xml:space="preserve"> schema)</w:t>
+        <w:t xml:space="preserve"> database in Postgres by adding a new database and “restoring” the DB using the dvdrental.tar file. (All tables will exist in the Public schema)</w:t>
       </w:r>
     </w:p>
     <w:p>
@@ -189,6 +171,626 @@
     <w:p>
       <w:pPr>
         <w:pStyle w:val="ListParagraph"/>
+        <w:rPr>
+          <w:color w:val="000000" w:themeColor="text1"/>
+          <w:sz w:val="28"/>
+          <w:szCs w:val="28"/>
+          <w:u w:val="single"/>
+        </w:rPr>
+      </w:pPr>
+      <w:r>
+        <w:rPr>
+          <w:color w:val="000000" w:themeColor="text1"/>
+          <w:sz w:val="28"/>
+          <w:szCs w:val="28"/>
+          <w:u w:val="single"/>
+        </w:rPr>
+        <w:t>Query to return all customers and their count of rentals:</w:t>
+      </w:r>
+    </w:p>
+    <w:p>
+      <w:pPr>
+        <w:pStyle w:val="ListParagraph"/>
+        <w:rPr>
+          <w:color w:val="000000" w:themeColor="text1"/>
+          <w:sz w:val="28"/>
+          <w:szCs w:val="28"/>
+        </w:rPr>
+      </w:pPr>
+      <w:r>
+        <w:rPr>
+          <w:color w:val="000000" w:themeColor="text1"/>
+          <w:sz w:val="28"/>
+          <w:szCs w:val="28"/>
+        </w:rPr>
+        <w:t>SELECT COUNT(*), CONCAT(</w:t>
+      </w:r>
+      <w:proofErr w:type="spellStart"/>
+      <w:r>
+        <w:rPr>
+          <w:color w:val="000000" w:themeColor="text1"/>
+          <w:sz w:val="28"/>
+          <w:szCs w:val="28"/>
+        </w:rPr>
+        <w:t>first_name</w:t>
+      </w:r>
+      <w:proofErr w:type="spellEnd"/>
+      <w:r>
+        <w:rPr>
+          <w:color w:val="000000" w:themeColor="text1"/>
+          <w:sz w:val="28"/>
+          <w:szCs w:val="28"/>
+        </w:rPr>
+        <w:t>,' ',</w:t>
+      </w:r>
+      <w:proofErr w:type="spellStart"/>
+      <w:r>
+        <w:rPr>
+          <w:color w:val="000000" w:themeColor="text1"/>
+          <w:sz w:val="28"/>
+          <w:szCs w:val="28"/>
+        </w:rPr>
+        <w:t>last_name</w:t>
+      </w:r>
+      <w:proofErr w:type="spellEnd"/>
+      <w:r>
+        <w:rPr>
+          <w:color w:val="000000" w:themeColor="text1"/>
+          <w:sz w:val="28"/>
+          <w:szCs w:val="28"/>
+        </w:rPr>
+        <w:t xml:space="preserve">) AS </w:t>
+      </w:r>
+      <w:proofErr w:type="spellStart"/>
+      <w:r>
+        <w:rPr>
+          <w:color w:val="000000" w:themeColor="text1"/>
+          <w:sz w:val="28"/>
+          <w:szCs w:val="28"/>
+        </w:rPr>
+        <w:t>full</w:t>
+      </w:r>
+      <w:r>
+        <w:rPr>
+          <w:color w:val="000000" w:themeColor="text1"/>
+          <w:sz w:val="28"/>
+          <w:szCs w:val="28"/>
+        </w:rPr>
+        <w:t>_name</w:t>
+      </w:r>
+      <w:proofErr w:type="spellEnd"/>
+    </w:p>
+    <w:p>
+      <w:pPr>
+        <w:pStyle w:val="ListParagraph"/>
+        <w:rPr>
+          <w:color w:val="000000" w:themeColor="text1"/>
+          <w:sz w:val="28"/>
+          <w:szCs w:val="28"/>
+        </w:rPr>
+      </w:pPr>
+      <w:r>
+        <w:rPr>
+          <w:color w:val="000000" w:themeColor="text1"/>
+          <w:sz w:val="28"/>
+          <w:szCs w:val="28"/>
+        </w:rPr>
+        <w:t>FROM customer</w:t>
+      </w:r>
+    </w:p>
+    <w:p>
+      <w:pPr>
+        <w:pStyle w:val="ListParagraph"/>
+        <w:rPr>
+          <w:color w:val="000000" w:themeColor="text1"/>
+          <w:sz w:val="28"/>
+          <w:szCs w:val="28"/>
+        </w:rPr>
+      </w:pPr>
+      <w:r>
+        <w:rPr>
+          <w:color w:val="000000" w:themeColor="text1"/>
+          <w:sz w:val="28"/>
+          <w:szCs w:val="28"/>
+        </w:rPr>
+        <w:t xml:space="preserve">JOIN rental ON </w:t>
+      </w:r>
+      <w:proofErr w:type="spellStart"/>
+      <w:r>
+        <w:rPr>
+          <w:color w:val="000000" w:themeColor="text1"/>
+          <w:sz w:val="28"/>
+          <w:szCs w:val="28"/>
+        </w:rPr>
+        <w:t>customer.customer_id</w:t>
+      </w:r>
+      <w:proofErr w:type="spellEnd"/>
+      <w:r>
+        <w:rPr>
+          <w:color w:val="000000" w:themeColor="text1"/>
+          <w:sz w:val="28"/>
+          <w:szCs w:val="28"/>
+        </w:rPr>
+        <w:t>=</w:t>
+      </w:r>
+      <w:proofErr w:type="spellStart"/>
+      <w:r>
+        <w:rPr>
+          <w:color w:val="000000" w:themeColor="text1"/>
+          <w:sz w:val="28"/>
+          <w:szCs w:val="28"/>
+        </w:rPr>
+        <w:t>rental.customer_id</w:t>
+      </w:r>
+      <w:proofErr w:type="spellEnd"/>
+    </w:p>
+    <w:p>
+      <w:pPr>
+        <w:pStyle w:val="ListParagraph"/>
+        <w:rPr>
+          <w:color w:val="000000" w:themeColor="text1"/>
+          <w:sz w:val="28"/>
+          <w:szCs w:val="28"/>
+        </w:rPr>
+      </w:pPr>
+      <w:r>
+        <w:rPr>
+          <w:color w:val="000000" w:themeColor="text1"/>
+          <w:sz w:val="28"/>
+          <w:szCs w:val="28"/>
+        </w:rPr>
+        <w:t xml:space="preserve">GROUP BY </w:t>
+      </w:r>
+      <w:proofErr w:type="spellStart"/>
+      <w:r>
+        <w:rPr>
+          <w:color w:val="000000" w:themeColor="text1"/>
+          <w:sz w:val="28"/>
+          <w:szCs w:val="28"/>
+        </w:rPr>
+        <w:t>customer.customer_id</w:t>
+      </w:r>
+      <w:proofErr w:type="spellEnd"/>
+    </w:p>
+    <w:p>
+      <w:pPr>
+        <w:pStyle w:val="ListParagraph"/>
+        <w:rPr>
+          <w:color w:val="000000" w:themeColor="text1"/>
+          <w:sz w:val="28"/>
+          <w:szCs w:val="28"/>
+        </w:rPr>
+      </w:pPr>
+      <w:r>
+        <w:rPr>
+          <w:color w:val="000000" w:themeColor="text1"/>
+          <w:sz w:val="28"/>
+          <w:szCs w:val="28"/>
+        </w:rPr>
+        <w:t>ORDER BY COUNT(*) DESC</w:t>
+      </w:r>
+    </w:p>
+    <w:p>
+      <w:pPr>
+        <w:pStyle w:val="ListParagraph"/>
+        <w:rPr>
+          <w:color w:val="000000" w:themeColor="text1"/>
+          <w:sz w:val="28"/>
+          <w:szCs w:val="28"/>
+        </w:rPr>
+      </w:pPr>
+      <w:r>
+        <w:rPr>
+          <w:color w:val="000000" w:themeColor="text1"/>
+          <w:sz w:val="28"/>
+          <w:szCs w:val="28"/>
+        </w:rPr>
+        <w:t>;</w:t>
+      </w:r>
+    </w:p>
+    <w:p>
+      <w:pPr>
+        <w:pStyle w:val="ListParagraph"/>
+        <w:rPr>
+          <w:color w:val="000000" w:themeColor="text1"/>
+          <w:sz w:val="28"/>
+          <w:szCs w:val="28"/>
+        </w:rPr>
+      </w:pPr>
+    </w:p>
+    <w:p>
+      <w:pPr>
+        <w:pStyle w:val="ListParagraph"/>
+        <w:rPr>
+          <w:color w:val="000000" w:themeColor="text1"/>
+          <w:sz w:val="28"/>
+          <w:szCs w:val="28"/>
+          <w:u w:val="single"/>
+        </w:rPr>
+      </w:pPr>
+      <w:r>
+        <w:rPr>
+          <w:color w:val="000000" w:themeColor="text1"/>
+          <w:sz w:val="28"/>
+          <w:szCs w:val="28"/>
+          <w:u w:val="single"/>
+        </w:rPr>
+        <w:t>Query to return only the customer with the most rentals:</w:t>
+      </w:r>
+    </w:p>
+    <w:p>
+      <w:pPr>
+        <w:pStyle w:val="ListParagraph"/>
+        <w:rPr>
+          <w:color w:val="000000" w:themeColor="text1"/>
+          <w:sz w:val="28"/>
+          <w:szCs w:val="28"/>
+        </w:rPr>
+      </w:pPr>
+      <w:r>
+        <w:rPr>
+          <w:color w:val="000000" w:themeColor="text1"/>
+          <w:sz w:val="28"/>
+          <w:szCs w:val="28"/>
+        </w:rPr>
+        <w:t xml:space="preserve">WITH </w:t>
+      </w:r>
+      <w:proofErr w:type="spellStart"/>
+      <w:r>
+        <w:rPr>
+          <w:color w:val="000000" w:themeColor="text1"/>
+          <w:sz w:val="28"/>
+          <w:szCs w:val="28"/>
+        </w:rPr>
+        <w:t>customer_rentals</w:t>
+      </w:r>
+      <w:proofErr w:type="spellEnd"/>
+      <w:r>
+        <w:rPr>
+          <w:color w:val="000000" w:themeColor="text1"/>
+          <w:sz w:val="28"/>
+          <w:szCs w:val="28"/>
+        </w:rPr>
+        <w:t xml:space="preserve"> AS (</w:t>
+      </w:r>
+    </w:p>
+    <w:p>
+      <w:pPr>
+        <w:pStyle w:val="ListParagraph"/>
+        <w:rPr>
+          <w:color w:val="000000" w:themeColor="text1"/>
+          <w:sz w:val="28"/>
+          <w:szCs w:val="28"/>
+        </w:rPr>
+      </w:pPr>
+      <w:r>
+        <w:rPr>
+          <w:color w:val="000000" w:themeColor="text1"/>
+          <w:sz w:val="28"/>
+          <w:szCs w:val="28"/>
+        </w:rPr>
+        <w:tab/>
+        <w:t xml:space="preserve">SELECT COUNT(*) AS rentals, </w:t>
+      </w:r>
+      <w:proofErr w:type="spellStart"/>
+      <w:r>
+        <w:rPr>
+          <w:color w:val="000000" w:themeColor="text1"/>
+          <w:sz w:val="28"/>
+          <w:szCs w:val="28"/>
+        </w:rPr>
+        <w:t>customer.customer_id</w:t>
+      </w:r>
+      <w:proofErr w:type="spellEnd"/>
+      <w:r>
+        <w:rPr>
+          <w:color w:val="000000" w:themeColor="text1"/>
+          <w:sz w:val="28"/>
+          <w:szCs w:val="28"/>
+        </w:rPr>
+        <w:t xml:space="preserve"> AS ci</w:t>
+      </w:r>
+    </w:p>
+    <w:p>
+      <w:pPr>
+        <w:pStyle w:val="ListParagraph"/>
+        <w:rPr>
+          <w:color w:val="000000" w:themeColor="text1"/>
+          <w:sz w:val="28"/>
+          <w:szCs w:val="28"/>
+        </w:rPr>
+      </w:pPr>
+      <w:r>
+        <w:rPr>
+          <w:color w:val="000000" w:themeColor="text1"/>
+          <w:sz w:val="28"/>
+          <w:szCs w:val="28"/>
+        </w:rPr>
+        <w:tab/>
+        <w:t>FROM customer</w:t>
+      </w:r>
+    </w:p>
+    <w:p>
+      <w:pPr>
+        <w:pStyle w:val="ListParagraph"/>
+        <w:rPr>
+          <w:color w:val="000000" w:themeColor="text1"/>
+          <w:sz w:val="28"/>
+          <w:szCs w:val="28"/>
+        </w:rPr>
+      </w:pPr>
+      <w:r>
+        <w:rPr>
+          <w:color w:val="000000" w:themeColor="text1"/>
+          <w:sz w:val="28"/>
+          <w:szCs w:val="28"/>
+        </w:rPr>
+        <w:tab/>
+        <w:t xml:space="preserve">JOIN rental ON </w:t>
+      </w:r>
+      <w:proofErr w:type="spellStart"/>
+      <w:r>
+        <w:rPr>
+          <w:color w:val="000000" w:themeColor="text1"/>
+          <w:sz w:val="28"/>
+          <w:szCs w:val="28"/>
+        </w:rPr>
+        <w:t>customer.customer_id</w:t>
+      </w:r>
+      <w:proofErr w:type="spellEnd"/>
+      <w:r>
+        <w:rPr>
+          <w:color w:val="000000" w:themeColor="text1"/>
+          <w:sz w:val="28"/>
+          <w:szCs w:val="28"/>
+        </w:rPr>
+        <w:t>=</w:t>
+      </w:r>
+      <w:proofErr w:type="spellStart"/>
+      <w:r>
+        <w:rPr>
+          <w:color w:val="000000" w:themeColor="text1"/>
+          <w:sz w:val="28"/>
+          <w:szCs w:val="28"/>
+        </w:rPr>
+        <w:t>rental.customer_id</w:t>
+      </w:r>
+      <w:proofErr w:type="spellEnd"/>
+    </w:p>
+    <w:p>
+      <w:pPr>
+        <w:pStyle w:val="ListParagraph"/>
+        <w:rPr>
+          <w:color w:val="000000" w:themeColor="text1"/>
+          <w:sz w:val="28"/>
+          <w:szCs w:val="28"/>
+        </w:rPr>
+      </w:pPr>
+      <w:r>
+        <w:rPr>
+          <w:color w:val="000000" w:themeColor="text1"/>
+          <w:sz w:val="28"/>
+          <w:szCs w:val="28"/>
+        </w:rPr>
+        <w:tab/>
+        <w:t xml:space="preserve">GROUP BY </w:t>
+      </w:r>
+      <w:proofErr w:type="spellStart"/>
+      <w:r>
+        <w:rPr>
+          <w:color w:val="000000" w:themeColor="text1"/>
+          <w:sz w:val="28"/>
+          <w:szCs w:val="28"/>
+        </w:rPr>
+        <w:t>customer.customer_id</w:t>
+      </w:r>
+      <w:proofErr w:type="spellEnd"/>
+    </w:p>
+    <w:p>
+      <w:pPr>
+        <w:pStyle w:val="ListParagraph"/>
+        <w:rPr>
+          <w:color w:val="000000" w:themeColor="text1"/>
+          <w:sz w:val="28"/>
+          <w:szCs w:val="28"/>
+        </w:rPr>
+      </w:pPr>
+      <w:r>
+        <w:rPr>
+          <w:color w:val="000000" w:themeColor="text1"/>
+          <w:sz w:val="28"/>
+          <w:szCs w:val="28"/>
+        </w:rPr>
+        <w:t>)</w:t>
+      </w:r>
+    </w:p>
+    <w:p>
+      <w:pPr>
+        <w:pStyle w:val="ListParagraph"/>
+        <w:rPr>
+          <w:color w:val="000000" w:themeColor="text1"/>
+          <w:sz w:val="28"/>
+          <w:szCs w:val="28"/>
+        </w:rPr>
+      </w:pPr>
+      <w:r>
+        <w:rPr>
+          <w:color w:val="000000" w:themeColor="text1"/>
+          <w:sz w:val="28"/>
+          <w:szCs w:val="28"/>
+        </w:rPr>
+        <w:t>SELECT rentals, CONCAT(</w:t>
+      </w:r>
+      <w:proofErr w:type="spellStart"/>
+      <w:r>
+        <w:rPr>
+          <w:color w:val="000000" w:themeColor="text1"/>
+          <w:sz w:val="28"/>
+          <w:szCs w:val="28"/>
+        </w:rPr>
+        <w:t>first_name</w:t>
+      </w:r>
+      <w:proofErr w:type="spellEnd"/>
+      <w:r>
+        <w:rPr>
+          <w:color w:val="000000" w:themeColor="text1"/>
+          <w:sz w:val="28"/>
+          <w:szCs w:val="28"/>
+        </w:rPr>
+        <w:t>,' ',</w:t>
+      </w:r>
+      <w:proofErr w:type="spellStart"/>
+      <w:r>
+        <w:rPr>
+          <w:color w:val="000000" w:themeColor="text1"/>
+          <w:sz w:val="28"/>
+          <w:szCs w:val="28"/>
+        </w:rPr>
+        <w:t>last_name</w:t>
+      </w:r>
+      <w:proofErr w:type="spellEnd"/>
+      <w:r>
+        <w:rPr>
+          <w:color w:val="000000" w:themeColor="text1"/>
+          <w:sz w:val="28"/>
+          <w:szCs w:val="28"/>
+        </w:rPr>
+        <w:t xml:space="preserve">) AS </w:t>
+      </w:r>
+      <w:proofErr w:type="spellStart"/>
+      <w:r>
+        <w:rPr>
+          <w:color w:val="000000" w:themeColor="text1"/>
+          <w:sz w:val="28"/>
+          <w:szCs w:val="28"/>
+        </w:rPr>
+        <w:t>full_name</w:t>
+      </w:r>
+      <w:proofErr w:type="spellEnd"/>
+    </w:p>
+    <w:p>
+      <w:pPr>
+        <w:pStyle w:val="ListParagraph"/>
+        <w:rPr>
+          <w:color w:val="000000" w:themeColor="text1"/>
+          <w:sz w:val="28"/>
+          <w:szCs w:val="28"/>
+        </w:rPr>
+      </w:pPr>
+      <w:r>
+        <w:rPr>
+          <w:color w:val="000000" w:themeColor="text1"/>
+          <w:sz w:val="28"/>
+          <w:szCs w:val="28"/>
+        </w:rPr>
+        <w:t xml:space="preserve">FROM </w:t>
+      </w:r>
+      <w:proofErr w:type="spellStart"/>
+      <w:r>
+        <w:rPr>
+          <w:color w:val="000000" w:themeColor="text1"/>
+          <w:sz w:val="28"/>
+          <w:szCs w:val="28"/>
+        </w:rPr>
+        <w:t>customer_rentals</w:t>
+      </w:r>
+      <w:proofErr w:type="spellEnd"/>
+    </w:p>
+    <w:p>
+      <w:pPr>
+        <w:pStyle w:val="ListParagraph"/>
+        <w:rPr>
+          <w:color w:val="000000" w:themeColor="text1"/>
+          <w:sz w:val="28"/>
+          <w:szCs w:val="28"/>
+        </w:rPr>
+      </w:pPr>
+      <w:r>
+        <w:rPr>
+          <w:color w:val="000000" w:themeColor="text1"/>
+          <w:sz w:val="28"/>
+          <w:szCs w:val="28"/>
+        </w:rPr>
+        <w:t>JOIN customer ON customer_rentals.ci=</w:t>
+      </w:r>
+      <w:proofErr w:type="spellStart"/>
+      <w:r>
+        <w:rPr>
+          <w:color w:val="000000" w:themeColor="text1"/>
+          <w:sz w:val="28"/>
+          <w:szCs w:val="28"/>
+        </w:rPr>
+        <w:t>customer.customer_id</w:t>
+      </w:r>
+      <w:proofErr w:type="spellEnd"/>
+    </w:p>
+    <w:p>
+      <w:pPr>
+        <w:pStyle w:val="ListParagraph"/>
+        <w:rPr>
+          <w:color w:val="000000" w:themeColor="text1"/>
+          <w:sz w:val="28"/>
+          <w:szCs w:val="28"/>
+        </w:rPr>
+      </w:pPr>
+      <w:r>
+        <w:rPr>
+          <w:color w:val="000000" w:themeColor="text1"/>
+          <w:sz w:val="28"/>
+          <w:szCs w:val="28"/>
+        </w:rPr>
+        <w:t xml:space="preserve">WHERE rentals = (SELECT MAX(rentals) FROM </w:t>
+      </w:r>
+      <w:proofErr w:type="spellStart"/>
+      <w:r>
+        <w:rPr>
+          <w:color w:val="000000" w:themeColor="text1"/>
+          <w:sz w:val="28"/>
+          <w:szCs w:val="28"/>
+        </w:rPr>
+        <w:t>customer_rentals</w:t>
+      </w:r>
+      <w:proofErr w:type="spellEnd"/>
+      <w:r>
+        <w:rPr>
+          <w:color w:val="000000" w:themeColor="text1"/>
+          <w:sz w:val="28"/>
+          <w:szCs w:val="28"/>
+        </w:rPr>
+        <w:t>)</w:t>
+      </w:r>
+    </w:p>
+    <w:p>
+      <w:pPr>
+        <w:pStyle w:val="ListParagraph"/>
+        <w:rPr>
+          <w:color w:val="000000" w:themeColor="text1"/>
+          <w:sz w:val="28"/>
+          <w:szCs w:val="28"/>
+        </w:rPr>
+      </w:pPr>
+      <w:r>
+        <w:rPr>
+          <w:color w:val="000000" w:themeColor="text1"/>
+          <w:sz w:val="28"/>
+          <w:szCs w:val="28"/>
+        </w:rPr>
+        <w:t>;</w:t>
+      </w:r>
+    </w:p>
+    <w:p>
+      <w:pPr>
+        <w:pStyle w:val="ListParagraph"/>
+        <w:rPr>
+          <w:color w:val="000000" w:themeColor="text1"/>
+          <w:sz w:val="28"/>
+          <w:szCs w:val="28"/>
+        </w:rPr>
+      </w:pPr>
+    </w:p>
+    <w:p>
+      <w:pPr>
+        <w:pStyle w:val="ListParagraph"/>
         <w:numPr>
           <w:ilvl w:val="0"/>
           <w:numId w:val="9"/>
@@ -205,6 +807,7 @@
           <w:sz w:val="28"/>
           <w:szCs w:val="28"/>
         </w:rPr>
+        <w:lastRenderedPageBreak/>
         <w:t xml:space="preserve"> </w:t>
       </w:r>
       <w:r>
@@ -264,6 +867,674 @@
           <w:szCs w:val="28"/>
         </w:rPr>
         <w:t>No</w:t>
+      </w:r>
+    </w:p>
+    <w:p>
+      <w:pPr>
+        <w:pStyle w:val="ListParagraph"/>
+        <w:rPr>
+          <w:color w:val="000000" w:themeColor="text1"/>
+          <w:sz w:val="28"/>
+          <w:szCs w:val="28"/>
+          <w:u w:val="single"/>
+        </w:rPr>
+      </w:pPr>
+      <w:r>
+        <w:rPr>
+          <w:color w:val="000000" w:themeColor="text1"/>
+          <w:sz w:val="28"/>
+          <w:szCs w:val="28"/>
+          <w:u w:val="single"/>
+        </w:rPr>
+        <w:t>Query:</w:t>
+      </w:r>
+    </w:p>
+    <w:p>
+      <w:pPr>
+        <w:pStyle w:val="ListParagraph"/>
+        <w:rPr>
+          <w:color w:val="000000" w:themeColor="text1"/>
+          <w:sz w:val="28"/>
+          <w:szCs w:val="28"/>
+          <w:u w:val="single"/>
+        </w:rPr>
+      </w:pPr>
+    </w:p>
+    <w:p>
+      <w:pPr>
+        <w:pStyle w:val="ListParagraph"/>
+        <w:rPr>
+          <w:color w:val="000000" w:themeColor="text1"/>
+          <w:sz w:val="28"/>
+          <w:szCs w:val="28"/>
+        </w:rPr>
+      </w:pPr>
+      <w:r>
+        <w:rPr>
+          <w:color w:val="000000" w:themeColor="text1"/>
+          <w:sz w:val="28"/>
+          <w:szCs w:val="28"/>
+        </w:rPr>
+        <w:t xml:space="preserve">WITH </w:t>
+      </w:r>
+      <w:proofErr w:type="spellStart"/>
+      <w:r>
+        <w:rPr>
+          <w:color w:val="000000" w:themeColor="text1"/>
+          <w:sz w:val="28"/>
+          <w:szCs w:val="28"/>
+        </w:rPr>
+        <w:t>customer_rentals</w:t>
+      </w:r>
+      <w:proofErr w:type="spellEnd"/>
+      <w:r>
+        <w:rPr>
+          <w:color w:val="000000" w:themeColor="text1"/>
+          <w:sz w:val="28"/>
+          <w:szCs w:val="28"/>
+        </w:rPr>
+        <w:t xml:space="preserve"> AS (</w:t>
+      </w:r>
+    </w:p>
+    <w:p>
+      <w:pPr>
+        <w:pStyle w:val="ListParagraph"/>
+        <w:rPr>
+          <w:color w:val="000000" w:themeColor="text1"/>
+          <w:sz w:val="28"/>
+          <w:szCs w:val="28"/>
+        </w:rPr>
+      </w:pPr>
+      <w:r>
+        <w:rPr>
+          <w:color w:val="000000" w:themeColor="text1"/>
+          <w:sz w:val="28"/>
+          <w:szCs w:val="28"/>
+        </w:rPr>
+        <w:tab/>
+        <w:t xml:space="preserve">SELECT COUNT(*) AS rentals, </w:t>
+      </w:r>
+      <w:proofErr w:type="spellStart"/>
+      <w:r>
+        <w:rPr>
+          <w:color w:val="000000" w:themeColor="text1"/>
+          <w:sz w:val="28"/>
+          <w:szCs w:val="28"/>
+        </w:rPr>
+        <w:t>customer.customer_id</w:t>
+      </w:r>
+      <w:proofErr w:type="spellEnd"/>
+      <w:r>
+        <w:rPr>
+          <w:color w:val="000000" w:themeColor="text1"/>
+          <w:sz w:val="28"/>
+          <w:szCs w:val="28"/>
+        </w:rPr>
+        <w:t xml:space="preserve"> AS ci</w:t>
+      </w:r>
+    </w:p>
+    <w:p>
+      <w:pPr>
+        <w:pStyle w:val="ListParagraph"/>
+        <w:rPr>
+          <w:color w:val="000000" w:themeColor="text1"/>
+          <w:sz w:val="28"/>
+          <w:szCs w:val="28"/>
+        </w:rPr>
+      </w:pPr>
+      <w:r>
+        <w:rPr>
+          <w:color w:val="000000" w:themeColor="text1"/>
+          <w:sz w:val="28"/>
+          <w:szCs w:val="28"/>
+        </w:rPr>
+        <w:tab/>
+        <w:t>FROM customer</w:t>
+      </w:r>
+    </w:p>
+    <w:p>
+      <w:pPr>
+        <w:pStyle w:val="ListParagraph"/>
+        <w:rPr>
+          <w:color w:val="000000" w:themeColor="text1"/>
+          <w:sz w:val="28"/>
+          <w:szCs w:val="28"/>
+        </w:rPr>
+      </w:pPr>
+      <w:r>
+        <w:rPr>
+          <w:color w:val="000000" w:themeColor="text1"/>
+          <w:sz w:val="28"/>
+          <w:szCs w:val="28"/>
+        </w:rPr>
+        <w:tab/>
+        <w:t xml:space="preserve">JOIN rental ON </w:t>
+      </w:r>
+      <w:proofErr w:type="spellStart"/>
+      <w:r>
+        <w:rPr>
+          <w:color w:val="000000" w:themeColor="text1"/>
+          <w:sz w:val="28"/>
+          <w:szCs w:val="28"/>
+        </w:rPr>
+        <w:t>customer.customer_id</w:t>
+      </w:r>
+      <w:proofErr w:type="spellEnd"/>
+      <w:r>
+        <w:rPr>
+          <w:color w:val="000000" w:themeColor="text1"/>
+          <w:sz w:val="28"/>
+          <w:szCs w:val="28"/>
+        </w:rPr>
+        <w:t>=</w:t>
+      </w:r>
+      <w:proofErr w:type="spellStart"/>
+      <w:r>
+        <w:rPr>
+          <w:color w:val="000000" w:themeColor="text1"/>
+          <w:sz w:val="28"/>
+          <w:szCs w:val="28"/>
+        </w:rPr>
+        <w:t>rental.customer_id</w:t>
+      </w:r>
+      <w:proofErr w:type="spellEnd"/>
+    </w:p>
+    <w:p>
+      <w:pPr>
+        <w:pStyle w:val="ListParagraph"/>
+        <w:rPr>
+          <w:color w:val="000000" w:themeColor="text1"/>
+          <w:sz w:val="28"/>
+          <w:szCs w:val="28"/>
+        </w:rPr>
+      </w:pPr>
+      <w:r>
+        <w:rPr>
+          <w:color w:val="000000" w:themeColor="text1"/>
+          <w:sz w:val="28"/>
+          <w:szCs w:val="28"/>
+        </w:rPr>
+        <w:tab/>
+        <w:t xml:space="preserve">GROUP BY </w:t>
+      </w:r>
+      <w:proofErr w:type="spellStart"/>
+      <w:r>
+        <w:rPr>
+          <w:color w:val="000000" w:themeColor="text1"/>
+          <w:sz w:val="28"/>
+          <w:szCs w:val="28"/>
+        </w:rPr>
+        <w:t>customer.customer_id</w:t>
+      </w:r>
+      <w:proofErr w:type="spellEnd"/>
+    </w:p>
+    <w:p>
+      <w:pPr>
+        <w:pStyle w:val="ListParagraph"/>
+        <w:rPr>
+          <w:color w:val="000000" w:themeColor="text1"/>
+          <w:sz w:val="28"/>
+          <w:szCs w:val="28"/>
+        </w:rPr>
+      </w:pPr>
+      <w:r>
+        <w:rPr>
+          <w:color w:val="000000" w:themeColor="text1"/>
+          <w:sz w:val="28"/>
+          <w:szCs w:val="28"/>
+        </w:rPr>
+        <w:t xml:space="preserve">), </w:t>
+      </w:r>
+      <w:proofErr w:type="spellStart"/>
+      <w:r>
+        <w:rPr>
+          <w:color w:val="000000" w:themeColor="text1"/>
+          <w:sz w:val="28"/>
+          <w:szCs w:val="28"/>
+        </w:rPr>
+        <w:t>max_rentals</w:t>
+      </w:r>
+      <w:proofErr w:type="spellEnd"/>
+      <w:r>
+        <w:rPr>
+          <w:color w:val="000000" w:themeColor="text1"/>
+          <w:sz w:val="28"/>
+          <w:szCs w:val="28"/>
+        </w:rPr>
+        <w:t xml:space="preserve"> AS (</w:t>
+      </w:r>
+    </w:p>
+    <w:p>
+      <w:pPr>
+        <w:pStyle w:val="ListParagraph"/>
+        <w:rPr>
+          <w:color w:val="000000" w:themeColor="text1"/>
+          <w:sz w:val="28"/>
+          <w:szCs w:val="28"/>
+        </w:rPr>
+      </w:pPr>
+      <w:r>
+        <w:rPr>
+          <w:color w:val="000000" w:themeColor="text1"/>
+          <w:sz w:val="28"/>
+          <w:szCs w:val="28"/>
+        </w:rPr>
+        <w:tab/>
+        <w:t xml:space="preserve">SELECT </w:t>
+      </w:r>
+      <w:proofErr w:type="spellStart"/>
+      <w:r>
+        <w:rPr>
+          <w:color w:val="000000" w:themeColor="text1"/>
+          <w:sz w:val="28"/>
+          <w:szCs w:val="28"/>
+        </w:rPr>
+        <w:t>rentals,ci</w:t>
+      </w:r>
+      <w:proofErr w:type="spellEnd"/>
+    </w:p>
+    <w:p>
+      <w:pPr>
+        <w:pStyle w:val="ListParagraph"/>
+        <w:rPr>
+          <w:color w:val="000000" w:themeColor="text1"/>
+          <w:sz w:val="28"/>
+          <w:szCs w:val="28"/>
+        </w:rPr>
+      </w:pPr>
+      <w:r>
+        <w:rPr>
+          <w:color w:val="000000" w:themeColor="text1"/>
+          <w:sz w:val="28"/>
+          <w:szCs w:val="28"/>
+        </w:rPr>
+        <w:tab/>
+        <w:t xml:space="preserve">FROM </w:t>
+      </w:r>
+      <w:proofErr w:type="spellStart"/>
+      <w:r>
+        <w:rPr>
+          <w:color w:val="000000" w:themeColor="text1"/>
+          <w:sz w:val="28"/>
+          <w:szCs w:val="28"/>
+        </w:rPr>
+        <w:t>customer_rentals</w:t>
+      </w:r>
+      <w:proofErr w:type="spellEnd"/>
+    </w:p>
+    <w:p>
+      <w:pPr>
+        <w:pStyle w:val="ListParagraph"/>
+        <w:rPr>
+          <w:color w:val="000000" w:themeColor="text1"/>
+          <w:sz w:val="28"/>
+          <w:szCs w:val="28"/>
+        </w:rPr>
+      </w:pPr>
+      <w:r>
+        <w:rPr>
+          <w:color w:val="000000" w:themeColor="text1"/>
+          <w:sz w:val="28"/>
+          <w:szCs w:val="28"/>
+        </w:rPr>
+        <w:tab/>
+        <w:t xml:space="preserve">WHERE rentals = (SELECT MAX(rentals) FROM </w:t>
+      </w:r>
+      <w:proofErr w:type="spellStart"/>
+      <w:r>
+        <w:rPr>
+          <w:color w:val="000000" w:themeColor="text1"/>
+          <w:sz w:val="28"/>
+          <w:szCs w:val="28"/>
+        </w:rPr>
+        <w:t>customer_rentals</w:t>
+      </w:r>
+      <w:proofErr w:type="spellEnd"/>
+      <w:r>
+        <w:rPr>
+          <w:color w:val="000000" w:themeColor="text1"/>
+          <w:sz w:val="28"/>
+          <w:szCs w:val="28"/>
+        </w:rPr>
+        <w:t>)</w:t>
+      </w:r>
+    </w:p>
+    <w:p>
+      <w:pPr>
+        <w:pStyle w:val="ListParagraph"/>
+        <w:rPr>
+          <w:color w:val="000000" w:themeColor="text1"/>
+          <w:sz w:val="28"/>
+          <w:szCs w:val="28"/>
+        </w:rPr>
+      </w:pPr>
+      <w:r>
+        <w:rPr>
+          <w:color w:val="000000" w:themeColor="text1"/>
+          <w:sz w:val="28"/>
+          <w:szCs w:val="28"/>
+        </w:rPr>
+        <w:t>)</w:t>
+      </w:r>
+    </w:p>
+    <w:p>
+      <w:pPr>
+        <w:pStyle w:val="ListParagraph"/>
+        <w:rPr>
+          <w:color w:val="000000" w:themeColor="text1"/>
+          <w:sz w:val="28"/>
+          <w:szCs w:val="28"/>
+        </w:rPr>
+      </w:pPr>
+      <w:r>
+        <w:rPr>
+          <w:color w:val="000000" w:themeColor="text1"/>
+          <w:sz w:val="28"/>
+          <w:szCs w:val="28"/>
+        </w:rPr>
+        <w:t xml:space="preserve">SELECT COUNT(*), </w:t>
+      </w:r>
+      <w:proofErr w:type="spellStart"/>
+      <w:r>
+        <w:rPr>
+          <w:color w:val="000000" w:themeColor="text1"/>
+          <w:sz w:val="28"/>
+          <w:szCs w:val="28"/>
+        </w:rPr>
+        <w:t>film.film_id</w:t>
+      </w:r>
+      <w:proofErr w:type="spellEnd"/>
+      <w:r>
+        <w:rPr>
+          <w:color w:val="000000" w:themeColor="text1"/>
+          <w:sz w:val="28"/>
+          <w:szCs w:val="28"/>
+        </w:rPr>
+        <w:t xml:space="preserve">, </w:t>
+      </w:r>
+      <w:proofErr w:type="spellStart"/>
+      <w:r>
+        <w:rPr>
+          <w:color w:val="000000" w:themeColor="text1"/>
+          <w:sz w:val="28"/>
+          <w:szCs w:val="28"/>
+        </w:rPr>
+        <w:t>film.title</w:t>
+      </w:r>
+      <w:proofErr w:type="spellEnd"/>
+    </w:p>
+    <w:p>
+      <w:pPr>
+        <w:pStyle w:val="ListParagraph"/>
+        <w:rPr>
+          <w:color w:val="000000" w:themeColor="text1"/>
+          <w:sz w:val="28"/>
+          <w:szCs w:val="28"/>
+        </w:rPr>
+      </w:pPr>
+      <w:r>
+        <w:rPr>
+          <w:color w:val="000000" w:themeColor="text1"/>
+          <w:sz w:val="28"/>
+          <w:szCs w:val="28"/>
+        </w:rPr>
+        <w:t>FROM customer</w:t>
+      </w:r>
+    </w:p>
+    <w:p>
+      <w:pPr>
+        <w:pStyle w:val="ListParagraph"/>
+        <w:rPr>
+          <w:color w:val="000000" w:themeColor="text1"/>
+          <w:sz w:val="28"/>
+          <w:szCs w:val="28"/>
+        </w:rPr>
+      </w:pPr>
+      <w:r>
+        <w:rPr>
+          <w:color w:val="000000" w:themeColor="text1"/>
+          <w:sz w:val="28"/>
+          <w:szCs w:val="28"/>
+        </w:rPr>
+        <w:t xml:space="preserve">JOIN rental ON </w:t>
+      </w:r>
+      <w:proofErr w:type="spellStart"/>
+      <w:r>
+        <w:rPr>
+          <w:color w:val="000000" w:themeColor="text1"/>
+          <w:sz w:val="28"/>
+          <w:szCs w:val="28"/>
+        </w:rPr>
+        <w:t>customer.customer_id</w:t>
+      </w:r>
+      <w:proofErr w:type="spellEnd"/>
+      <w:r>
+        <w:rPr>
+          <w:color w:val="000000" w:themeColor="text1"/>
+          <w:sz w:val="28"/>
+          <w:szCs w:val="28"/>
+        </w:rPr>
+        <w:t>=</w:t>
+      </w:r>
+      <w:proofErr w:type="spellStart"/>
+      <w:r>
+        <w:rPr>
+          <w:color w:val="000000" w:themeColor="text1"/>
+          <w:sz w:val="28"/>
+          <w:szCs w:val="28"/>
+        </w:rPr>
+        <w:t>rental.customer_id</w:t>
+      </w:r>
+      <w:proofErr w:type="spellEnd"/>
+    </w:p>
+    <w:p>
+      <w:pPr>
+        <w:pStyle w:val="ListParagraph"/>
+        <w:rPr>
+          <w:color w:val="000000" w:themeColor="text1"/>
+          <w:sz w:val="28"/>
+          <w:szCs w:val="28"/>
+        </w:rPr>
+      </w:pPr>
+      <w:r>
+        <w:rPr>
+          <w:color w:val="000000" w:themeColor="text1"/>
+          <w:sz w:val="28"/>
+          <w:szCs w:val="28"/>
+        </w:rPr>
+        <w:t xml:space="preserve">JOIN inventory ON </w:t>
+      </w:r>
+      <w:proofErr w:type="spellStart"/>
+      <w:r>
+        <w:rPr>
+          <w:color w:val="000000" w:themeColor="text1"/>
+          <w:sz w:val="28"/>
+          <w:szCs w:val="28"/>
+        </w:rPr>
+        <w:t>rental.inventory_id</w:t>
+      </w:r>
+      <w:proofErr w:type="spellEnd"/>
+      <w:r>
+        <w:rPr>
+          <w:color w:val="000000" w:themeColor="text1"/>
+          <w:sz w:val="28"/>
+          <w:szCs w:val="28"/>
+        </w:rPr>
+        <w:t>=</w:t>
+      </w:r>
+      <w:proofErr w:type="spellStart"/>
+      <w:r>
+        <w:rPr>
+          <w:color w:val="000000" w:themeColor="text1"/>
+          <w:sz w:val="28"/>
+          <w:szCs w:val="28"/>
+        </w:rPr>
+        <w:t>inventory.inventory_id</w:t>
+      </w:r>
+      <w:proofErr w:type="spellEnd"/>
+    </w:p>
+    <w:p>
+      <w:pPr>
+        <w:pStyle w:val="ListParagraph"/>
+        <w:rPr>
+          <w:color w:val="000000" w:themeColor="text1"/>
+          <w:sz w:val="28"/>
+          <w:szCs w:val="28"/>
+        </w:rPr>
+      </w:pPr>
+      <w:r>
+        <w:rPr>
+          <w:color w:val="000000" w:themeColor="text1"/>
+          <w:sz w:val="28"/>
+          <w:szCs w:val="28"/>
+        </w:rPr>
+        <w:t xml:space="preserve">JOIN film ON </w:t>
+      </w:r>
+      <w:proofErr w:type="spellStart"/>
+      <w:r>
+        <w:rPr>
+          <w:color w:val="000000" w:themeColor="text1"/>
+          <w:sz w:val="28"/>
+          <w:szCs w:val="28"/>
+        </w:rPr>
+        <w:t>inventory.film_id</w:t>
+      </w:r>
+      <w:proofErr w:type="spellEnd"/>
+      <w:r>
+        <w:rPr>
+          <w:color w:val="000000" w:themeColor="text1"/>
+          <w:sz w:val="28"/>
+          <w:szCs w:val="28"/>
+        </w:rPr>
+        <w:t>=</w:t>
+      </w:r>
+      <w:proofErr w:type="spellStart"/>
+      <w:r>
+        <w:rPr>
+          <w:color w:val="000000" w:themeColor="text1"/>
+          <w:sz w:val="28"/>
+          <w:szCs w:val="28"/>
+        </w:rPr>
+        <w:t>film.film_id</w:t>
+      </w:r>
+      <w:proofErr w:type="spellEnd"/>
+    </w:p>
+    <w:p>
+      <w:pPr>
+        <w:pStyle w:val="ListParagraph"/>
+        <w:rPr>
+          <w:color w:val="000000" w:themeColor="text1"/>
+          <w:sz w:val="28"/>
+          <w:szCs w:val="28"/>
+        </w:rPr>
+      </w:pPr>
+      <w:r>
+        <w:rPr>
+          <w:color w:val="000000" w:themeColor="text1"/>
+          <w:sz w:val="28"/>
+          <w:szCs w:val="28"/>
+        </w:rPr>
+        <w:t xml:space="preserve">WHERE </w:t>
+      </w:r>
+      <w:proofErr w:type="spellStart"/>
+      <w:r>
+        <w:rPr>
+          <w:color w:val="000000" w:themeColor="text1"/>
+          <w:sz w:val="28"/>
+          <w:szCs w:val="28"/>
+        </w:rPr>
+        <w:t>customer.customer_id</w:t>
+      </w:r>
+      <w:proofErr w:type="spellEnd"/>
+      <w:r>
+        <w:rPr>
+          <w:color w:val="000000" w:themeColor="text1"/>
+          <w:sz w:val="28"/>
+          <w:szCs w:val="28"/>
+        </w:rPr>
+        <w:t xml:space="preserve"> IN (SELECT ci FROM </w:t>
+      </w:r>
+      <w:proofErr w:type="spellStart"/>
+      <w:r>
+        <w:rPr>
+          <w:color w:val="000000" w:themeColor="text1"/>
+          <w:sz w:val="28"/>
+          <w:szCs w:val="28"/>
+        </w:rPr>
+        <w:t>max_rentals</w:t>
+      </w:r>
+      <w:proofErr w:type="spellEnd"/>
+      <w:r>
+        <w:rPr>
+          <w:color w:val="000000" w:themeColor="text1"/>
+          <w:sz w:val="28"/>
+          <w:szCs w:val="28"/>
+        </w:rPr>
+        <w:t>)</w:t>
+      </w:r>
+    </w:p>
+    <w:p>
+      <w:pPr>
+        <w:pStyle w:val="ListParagraph"/>
+        <w:rPr>
+          <w:color w:val="000000" w:themeColor="text1"/>
+          <w:sz w:val="28"/>
+          <w:szCs w:val="28"/>
+        </w:rPr>
+      </w:pPr>
+      <w:r>
+        <w:rPr>
+          <w:color w:val="000000" w:themeColor="text1"/>
+          <w:sz w:val="28"/>
+          <w:szCs w:val="28"/>
+        </w:rPr>
+        <w:t xml:space="preserve">GROUP BY </w:t>
+      </w:r>
+      <w:proofErr w:type="spellStart"/>
+      <w:r>
+        <w:rPr>
+          <w:color w:val="000000" w:themeColor="text1"/>
+          <w:sz w:val="28"/>
+          <w:szCs w:val="28"/>
+        </w:rPr>
+        <w:t>film.film_id</w:t>
+      </w:r>
+      <w:proofErr w:type="spellEnd"/>
+    </w:p>
+    <w:p>
+      <w:pPr>
+        <w:pStyle w:val="ListParagraph"/>
+        <w:rPr>
+          <w:color w:val="000000" w:themeColor="text1"/>
+          <w:sz w:val="28"/>
+          <w:szCs w:val="28"/>
+        </w:rPr>
+      </w:pPr>
+      <w:r>
+        <w:rPr>
+          <w:color w:val="000000" w:themeColor="text1"/>
+          <w:sz w:val="28"/>
+          <w:szCs w:val="28"/>
+        </w:rPr>
+        <w:t>HAVING COUNT(*)&gt;1</w:t>
+      </w:r>
+    </w:p>
+    <w:p>
+      <w:pPr>
+        <w:pStyle w:val="ListParagraph"/>
+        <w:rPr>
+          <w:color w:val="000000" w:themeColor="text1"/>
+          <w:sz w:val="28"/>
+          <w:szCs w:val="28"/>
+        </w:rPr>
+      </w:pPr>
+      <w:r>
+        <w:rPr>
+          <w:color w:val="000000" w:themeColor="text1"/>
+          <w:sz w:val="28"/>
+          <w:szCs w:val="28"/>
+        </w:rPr>
+        <w:t>;</w:t>
       </w:r>
     </w:p>
     <w:p>
@@ -343,6 +1614,935 @@
     <w:p>
       <w:pPr>
         <w:pStyle w:val="ListParagraph"/>
+        <w:rPr>
+          <w:color w:val="000000" w:themeColor="text1"/>
+          <w:sz w:val="28"/>
+          <w:szCs w:val="28"/>
+        </w:rPr>
+      </w:pPr>
+    </w:p>
+    <w:p>
+      <w:pPr>
+        <w:pStyle w:val="ListParagraph"/>
+        <w:rPr>
+          <w:color w:val="000000" w:themeColor="text1"/>
+          <w:sz w:val="28"/>
+          <w:szCs w:val="28"/>
+          <w:u w:val="single"/>
+        </w:rPr>
+      </w:pPr>
+      <w:r>
+        <w:rPr>
+          <w:color w:val="000000" w:themeColor="text1"/>
+          <w:sz w:val="28"/>
+          <w:szCs w:val="28"/>
+          <w:u w:val="single"/>
+        </w:rPr>
+        <w:t>Query:</w:t>
+      </w:r>
+    </w:p>
+    <w:p>
+      <w:pPr>
+        <w:pStyle w:val="ListParagraph"/>
+        <w:rPr>
+          <w:color w:val="000000" w:themeColor="text1"/>
+          <w:sz w:val="28"/>
+          <w:szCs w:val="28"/>
+          <w:u w:val="single"/>
+        </w:rPr>
+      </w:pPr>
+    </w:p>
+    <w:p>
+      <w:pPr>
+        <w:pStyle w:val="ListParagraph"/>
+        <w:rPr>
+          <w:color w:val="000000" w:themeColor="text1"/>
+          <w:sz w:val="28"/>
+          <w:szCs w:val="28"/>
+        </w:rPr>
+      </w:pPr>
+      <w:r>
+        <w:rPr>
+          <w:color w:val="000000" w:themeColor="text1"/>
+          <w:sz w:val="28"/>
+          <w:szCs w:val="28"/>
+        </w:rPr>
+        <w:t xml:space="preserve">WITH </w:t>
+      </w:r>
+      <w:proofErr w:type="spellStart"/>
+      <w:r>
+        <w:rPr>
+          <w:color w:val="000000" w:themeColor="text1"/>
+          <w:sz w:val="28"/>
+          <w:szCs w:val="28"/>
+        </w:rPr>
+        <w:t>customer_rentals</w:t>
+      </w:r>
+      <w:proofErr w:type="spellEnd"/>
+      <w:r>
+        <w:rPr>
+          <w:color w:val="000000" w:themeColor="text1"/>
+          <w:sz w:val="28"/>
+          <w:szCs w:val="28"/>
+        </w:rPr>
+        <w:t xml:space="preserve"> AS (</w:t>
+      </w:r>
+    </w:p>
+    <w:p>
+      <w:pPr>
+        <w:pStyle w:val="ListParagraph"/>
+        <w:rPr>
+          <w:color w:val="000000" w:themeColor="text1"/>
+          <w:sz w:val="28"/>
+          <w:szCs w:val="28"/>
+        </w:rPr>
+      </w:pPr>
+      <w:r>
+        <w:rPr>
+          <w:color w:val="000000" w:themeColor="text1"/>
+          <w:sz w:val="28"/>
+          <w:szCs w:val="28"/>
+        </w:rPr>
+        <w:tab/>
+        <w:t xml:space="preserve">SELECT COUNT(*) AS rentals, </w:t>
+      </w:r>
+      <w:proofErr w:type="spellStart"/>
+      <w:r>
+        <w:rPr>
+          <w:color w:val="000000" w:themeColor="text1"/>
+          <w:sz w:val="28"/>
+          <w:szCs w:val="28"/>
+        </w:rPr>
+        <w:t>customer.customer_id</w:t>
+      </w:r>
+      <w:proofErr w:type="spellEnd"/>
+      <w:r>
+        <w:rPr>
+          <w:color w:val="000000" w:themeColor="text1"/>
+          <w:sz w:val="28"/>
+          <w:szCs w:val="28"/>
+        </w:rPr>
+        <w:t xml:space="preserve"> AS ci</w:t>
+      </w:r>
+    </w:p>
+    <w:p>
+      <w:pPr>
+        <w:pStyle w:val="ListParagraph"/>
+        <w:rPr>
+          <w:color w:val="000000" w:themeColor="text1"/>
+          <w:sz w:val="28"/>
+          <w:szCs w:val="28"/>
+        </w:rPr>
+      </w:pPr>
+      <w:r>
+        <w:rPr>
+          <w:color w:val="000000" w:themeColor="text1"/>
+          <w:sz w:val="28"/>
+          <w:szCs w:val="28"/>
+        </w:rPr>
+        <w:lastRenderedPageBreak/>
+        <w:tab/>
+        <w:t>FROM customer</w:t>
+      </w:r>
+    </w:p>
+    <w:p>
+      <w:pPr>
+        <w:pStyle w:val="ListParagraph"/>
+        <w:rPr>
+          <w:color w:val="000000" w:themeColor="text1"/>
+          <w:sz w:val="28"/>
+          <w:szCs w:val="28"/>
+        </w:rPr>
+      </w:pPr>
+      <w:r>
+        <w:rPr>
+          <w:color w:val="000000" w:themeColor="text1"/>
+          <w:sz w:val="28"/>
+          <w:szCs w:val="28"/>
+        </w:rPr>
+        <w:tab/>
+        <w:t xml:space="preserve">JOIN rental ON </w:t>
+      </w:r>
+      <w:proofErr w:type="spellStart"/>
+      <w:r>
+        <w:rPr>
+          <w:color w:val="000000" w:themeColor="text1"/>
+          <w:sz w:val="28"/>
+          <w:szCs w:val="28"/>
+        </w:rPr>
+        <w:t>customer.customer_id</w:t>
+      </w:r>
+      <w:proofErr w:type="spellEnd"/>
+      <w:r>
+        <w:rPr>
+          <w:color w:val="000000" w:themeColor="text1"/>
+          <w:sz w:val="28"/>
+          <w:szCs w:val="28"/>
+        </w:rPr>
+        <w:t>=</w:t>
+      </w:r>
+      <w:proofErr w:type="spellStart"/>
+      <w:r>
+        <w:rPr>
+          <w:color w:val="000000" w:themeColor="text1"/>
+          <w:sz w:val="28"/>
+          <w:szCs w:val="28"/>
+        </w:rPr>
+        <w:t>rental.customer_id</w:t>
+      </w:r>
+      <w:proofErr w:type="spellEnd"/>
+    </w:p>
+    <w:p>
+      <w:pPr>
+        <w:pStyle w:val="ListParagraph"/>
+        <w:rPr>
+          <w:color w:val="000000" w:themeColor="text1"/>
+          <w:sz w:val="28"/>
+          <w:szCs w:val="28"/>
+        </w:rPr>
+      </w:pPr>
+      <w:r>
+        <w:rPr>
+          <w:color w:val="000000" w:themeColor="text1"/>
+          <w:sz w:val="28"/>
+          <w:szCs w:val="28"/>
+        </w:rPr>
+        <w:tab/>
+        <w:t xml:space="preserve">GROUP BY </w:t>
+      </w:r>
+      <w:proofErr w:type="spellStart"/>
+      <w:r>
+        <w:rPr>
+          <w:color w:val="000000" w:themeColor="text1"/>
+          <w:sz w:val="28"/>
+          <w:szCs w:val="28"/>
+        </w:rPr>
+        <w:t>customer.customer_id</w:t>
+      </w:r>
+      <w:proofErr w:type="spellEnd"/>
+    </w:p>
+    <w:p>
+      <w:pPr>
+        <w:pStyle w:val="ListParagraph"/>
+        <w:rPr>
+          <w:color w:val="000000" w:themeColor="text1"/>
+          <w:sz w:val="28"/>
+          <w:szCs w:val="28"/>
+        </w:rPr>
+      </w:pPr>
+      <w:r>
+        <w:rPr>
+          <w:color w:val="000000" w:themeColor="text1"/>
+          <w:sz w:val="28"/>
+          <w:szCs w:val="28"/>
+        </w:rPr>
+        <w:t xml:space="preserve">), </w:t>
+      </w:r>
+      <w:proofErr w:type="spellStart"/>
+      <w:r>
+        <w:rPr>
+          <w:color w:val="000000" w:themeColor="text1"/>
+          <w:sz w:val="28"/>
+          <w:szCs w:val="28"/>
+        </w:rPr>
+        <w:t>max_rentals</w:t>
+      </w:r>
+      <w:proofErr w:type="spellEnd"/>
+      <w:r>
+        <w:rPr>
+          <w:color w:val="000000" w:themeColor="text1"/>
+          <w:sz w:val="28"/>
+          <w:szCs w:val="28"/>
+        </w:rPr>
+        <w:t xml:space="preserve"> AS (</w:t>
+      </w:r>
+    </w:p>
+    <w:p>
+      <w:pPr>
+        <w:pStyle w:val="ListParagraph"/>
+        <w:rPr>
+          <w:color w:val="000000" w:themeColor="text1"/>
+          <w:sz w:val="28"/>
+          <w:szCs w:val="28"/>
+        </w:rPr>
+      </w:pPr>
+      <w:r>
+        <w:rPr>
+          <w:color w:val="000000" w:themeColor="text1"/>
+          <w:sz w:val="28"/>
+          <w:szCs w:val="28"/>
+        </w:rPr>
+        <w:tab/>
+        <w:t xml:space="preserve">SELECT </w:t>
+      </w:r>
+      <w:proofErr w:type="spellStart"/>
+      <w:r>
+        <w:rPr>
+          <w:color w:val="000000" w:themeColor="text1"/>
+          <w:sz w:val="28"/>
+          <w:szCs w:val="28"/>
+        </w:rPr>
+        <w:t>rentals,ci</w:t>
+      </w:r>
+      <w:proofErr w:type="spellEnd"/>
+    </w:p>
+    <w:p>
+      <w:pPr>
+        <w:pStyle w:val="ListParagraph"/>
+        <w:rPr>
+          <w:color w:val="000000" w:themeColor="text1"/>
+          <w:sz w:val="28"/>
+          <w:szCs w:val="28"/>
+        </w:rPr>
+      </w:pPr>
+      <w:r>
+        <w:rPr>
+          <w:color w:val="000000" w:themeColor="text1"/>
+          <w:sz w:val="28"/>
+          <w:szCs w:val="28"/>
+        </w:rPr>
+        <w:tab/>
+        <w:t xml:space="preserve">FROM </w:t>
+      </w:r>
+      <w:proofErr w:type="spellStart"/>
+      <w:r>
+        <w:rPr>
+          <w:color w:val="000000" w:themeColor="text1"/>
+          <w:sz w:val="28"/>
+          <w:szCs w:val="28"/>
+        </w:rPr>
+        <w:t>customer_rentals</w:t>
+      </w:r>
+      <w:proofErr w:type="spellEnd"/>
+    </w:p>
+    <w:p>
+      <w:pPr>
+        <w:pStyle w:val="ListParagraph"/>
+        <w:rPr>
+          <w:color w:val="000000" w:themeColor="text1"/>
+          <w:sz w:val="28"/>
+          <w:szCs w:val="28"/>
+        </w:rPr>
+      </w:pPr>
+      <w:r>
+        <w:rPr>
+          <w:color w:val="000000" w:themeColor="text1"/>
+          <w:sz w:val="28"/>
+          <w:szCs w:val="28"/>
+        </w:rPr>
+        <w:tab/>
+        <w:t xml:space="preserve">WHERE rentals = (SELECT MAX(rentals) FROM </w:t>
+      </w:r>
+      <w:proofErr w:type="spellStart"/>
+      <w:r>
+        <w:rPr>
+          <w:color w:val="000000" w:themeColor="text1"/>
+          <w:sz w:val="28"/>
+          <w:szCs w:val="28"/>
+        </w:rPr>
+        <w:t>customer_rentals</w:t>
+      </w:r>
+      <w:proofErr w:type="spellEnd"/>
+      <w:r>
+        <w:rPr>
+          <w:color w:val="000000" w:themeColor="text1"/>
+          <w:sz w:val="28"/>
+          <w:szCs w:val="28"/>
+        </w:rPr>
+        <w:t>)</w:t>
+      </w:r>
+    </w:p>
+    <w:p>
+      <w:pPr>
+        <w:pStyle w:val="ListParagraph"/>
+        <w:rPr>
+          <w:color w:val="000000" w:themeColor="text1"/>
+          <w:sz w:val="28"/>
+          <w:szCs w:val="28"/>
+        </w:rPr>
+      </w:pPr>
+      <w:r>
+        <w:rPr>
+          <w:color w:val="000000" w:themeColor="text1"/>
+          <w:sz w:val="28"/>
+          <w:szCs w:val="28"/>
+        </w:rPr>
+        <w:t>), categories AS (</w:t>
+      </w:r>
+    </w:p>
+    <w:p>
+      <w:pPr>
+        <w:pStyle w:val="ListParagraph"/>
+        <w:rPr>
+          <w:color w:val="000000" w:themeColor="text1"/>
+          <w:sz w:val="28"/>
+          <w:szCs w:val="28"/>
+        </w:rPr>
+      </w:pPr>
+      <w:r>
+        <w:rPr>
+          <w:color w:val="000000" w:themeColor="text1"/>
+          <w:sz w:val="28"/>
+          <w:szCs w:val="28"/>
+        </w:rPr>
+        <w:tab/>
+        <w:t xml:space="preserve">SELECT </w:t>
+      </w:r>
+      <w:proofErr w:type="spellStart"/>
+      <w:r>
+        <w:rPr>
+          <w:color w:val="000000" w:themeColor="text1"/>
+          <w:sz w:val="28"/>
+          <w:szCs w:val="28"/>
+        </w:rPr>
+        <w:t>customer.customer_id</w:t>
+      </w:r>
+      <w:proofErr w:type="spellEnd"/>
+      <w:r>
+        <w:rPr>
+          <w:color w:val="000000" w:themeColor="text1"/>
+          <w:sz w:val="28"/>
+          <w:szCs w:val="28"/>
+        </w:rPr>
+        <w:t xml:space="preserve">, </w:t>
+      </w:r>
+      <w:proofErr w:type="spellStart"/>
+      <w:r>
+        <w:rPr>
+          <w:color w:val="000000" w:themeColor="text1"/>
+          <w:sz w:val="28"/>
+          <w:szCs w:val="28"/>
+        </w:rPr>
+        <w:t>category.category_id</w:t>
+      </w:r>
+      <w:proofErr w:type="spellEnd"/>
+      <w:r>
+        <w:rPr>
+          <w:color w:val="000000" w:themeColor="text1"/>
+          <w:sz w:val="28"/>
+          <w:szCs w:val="28"/>
+        </w:rPr>
+        <w:t>, category.name</w:t>
+      </w:r>
+    </w:p>
+    <w:p>
+      <w:pPr>
+        <w:pStyle w:val="ListParagraph"/>
+        <w:rPr>
+          <w:color w:val="000000" w:themeColor="text1"/>
+          <w:sz w:val="28"/>
+          <w:szCs w:val="28"/>
+        </w:rPr>
+      </w:pPr>
+      <w:r>
+        <w:rPr>
+          <w:color w:val="000000" w:themeColor="text1"/>
+          <w:sz w:val="28"/>
+          <w:szCs w:val="28"/>
+        </w:rPr>
+        <w:tab/>
+        <w:t>FROM customer</w:t>
+      </w:r>
+    </w:p>
+    <w:p>
+      <w:pPr>
+        <w:pStyle w:val="ListParagraph"/>
+        <w:rPr>
+          <w:color w:val="000000" w:themeColor="text1"/>
+          <w:sz w:val="28"/>
+          <w:szCs w:val="28"/>
+        </w:rPr>
+      </w:pPr>
+      <w:r>
+        <w:rPr>
+          <w:color w:val="000000" w:themeColor="text1"/>
+          <w:sz w:val="28"/>
+          <w:szCs w:val="28"/>
+        </w:rPr>
+        <w:tab/>
+        <w:t xml:space="preserve">JOIN rental ON </w:t>
+      </w:r>
+      <w:proofErr w:type="spellStart"/>
+      <w:r>
+        <w:rPr>
+          <w:color w:val="000000" w:themeColor="text1"/>
+          <w:sz w:val="28"/>
+          <w:szCs w:val="28"/>
+        </w:rPr>
+        <w:t>customer.customer_id</w:t>
+      </w:r>
+      <w:proofErr w:type="spellEnd"/>
+      <w:r>
+        <w:rPr>
+          <w:color w:val="000000" w:themeColor="text1"/>
+          <w:sz w:val="28"/>
+          <w:szCs w:val="28"/>
+        </w:rPr>
+        <w:t>=</w:t>
+      </w:r>
+      <w:proofErr w:type="spellStart"/>
+      <w:r>
+        <w:rPr>
+          <w:color w:val="000000" w:themeColor="text1"/>
+          <w:sz w:val="28"/>
+          <w:szCs w:val="28"/>
+        </w:rPr>
+        <w:t>rental.customer_id</w:t>
+      </w:r>
+      <w:proofErr w:type="spellEnd"/>
+    </w:p>
+    <w:p>
+      <w:pPr>
+        <w:pStyle w:val="ListParagraph"/>
+        <w:rPr>
+          <w:color w:val="000000" w:themeColor="text1"/>
+          <w:sz w:val="28"/>
+          <w:szCs w:val="28"/>
+        </w:rPr>
+      </w:pPr>
+      <w:r>
+        <w:rPr>
+          <w:color w:val="000000" w:themeColor="text1"/>
+          <w:sz w:val="28"/>
+          <w:szCs w:val="28"/>
+        </w:rPr>
+        <w:tab/>
+        <w:t xml:space="preserve">JOIN inventory ON </w:t>
+      </w:r>
+      <w:proofErr w:type="spellStart"/>
+      <w:r>
+        <w:rPr>
+          <w:color w:val="000000" w:themeColor="text1"/>
+          <w:sz w:val="28"/>
+          <w:szCs w:val="28"/>
+        </w:rPr>
+        <w:t>rental.inventory_id</w:t>
+      </w:r>
+      <w:proofErr w:type="spellEnd"/>
+      <w:r>
+        <w:rPr>
+          <w:color w:val="000000" w:themeColor="text1"/>
+          <w:sz w:val="28"/>
+          <w:szCs w:val="28"/>
+        </w:rPr>
+        <w:t>=</w:t>
+      </w:r>
+      <w:proofErr w:type="spellStart"/>
+      <w:r>
+        <w:rPr>
+          <w:color w:val="000000" w:themeColor="text1"/>
+          <w:sz w:val="28"/>
+          <w:szCs w:val="28"/>
+        </w:rPr>
+        <w:t>inventory.inventory_id</w:t>
+      </w:r>
+      <w:proofErr w:type="spellEnd"/>
+    </w:p>
+    <w:p>
+      <w:pPr>
+        <w:pStyle w:val="ListParagraph"/>
+        <w:rPr>
+          <w:color w:val="000000" w:themeColor="text1"/>
+          <w:sz w:val="28"/>
+          <w:szCs w:val="28"/>
+        </w:rPr>
+      </w:pPr>
+      <w:r>
+        <w:rPr>
+          <w:color w:val="000000" w:themeColor="text1"/>
+          <w:sz w:val="28"/>
+          <w:szCs w:val="28"/>
+        </w:rPr>
+        <w:tab/>
+        <w:t xml:space="preserve">JOIN film ON </w:t>
+      </w:r>
+      <w:proofErr w:type="spellStart"/>
+      <w:r>
+        <w:rPr>
+          <w:color w:val="000000" w:themeColor="text1"/>
+          <w:sz w:val="28"/>
+          <w:szCs w:val="28"/>
+        </w:rPr>
+        <w:t>inventory.film_id</w:t>
+      </w:r>
+      <w:proofErr w:type="spellEnd"/>
+      <w:r>
+        <w:rPr>
+          <w:color w:val="000000" w:themeColor="text1"/>
+          <w:sz w:val="28"/>
+          <w:szCs w:val="28"/>
+        </w:rPr>
+        <w:t>=</w:t>
+      </w:r>
+      <w:proofErr w:type="spellStart"/>
+      <w:r>
+        <w:rPr>
+          <w:color w:val="000000" w:themeColor="text1"/>
+          <w:sz w:val="28"/>
+          <w:szCs w:val="28"/>
+        </w:rPr>
+        <w:t>film.film_id</w:t>
+      </w:r>
+      <w:proofErr w:type="spellEnd"/>
+    </w:p>
+    <w:p>
+      <w:pPr>
+        <w:pStyle w:val="ListParagraph"/>
+        <w:rPr>
+          <w:color w:val="000000" w:themeColor="text1"/>
+          <w:sz w:val="28"/>
+          <w:szCs w:val="28"/>
+        </w:rPr>
+      </w:pPr>
+      <w:r>
+        <w:rPr>
+          <w:color w:val="000000" w:themeColor="text1"/>
+          <w:sz w:val="28"/>
+          <w:szCs w:val="28"/>
+        </w:rPr>
+        <w:tab/>
+        <w:t xml:space="preserve">JOIN </w:t>
+      </w:r>
+      <w:proofErr w:type="spellStart"/>
+      <w:r>
+        <w:rPr>
+          <w:color w:val="000000" w:themeColor="text1"/>
+          <w:sz w:val="28"/>
+          <w:szCs w:val="28"/>
+        </w:rPr>
+        <w:t>film_category</w:t>
+      </w:r>
+      <w:proofErr w:type="spellEnd"/>
+      <w:r>
+        <w:rPr>
+          <w:color w:val="000000" w:themeColor="text1"/>
+          <w:sz w:val="28"/>
+          <w:szCs w:val="28"/>
+        </w:rPr>
+        <w:t xml:space="preserve"> ON </w:t>
+      </w:r>
+      <w:proofErr w:type="spellStart"/>
+      <w:r>
+        <w:rPr>
+          <w:color w:val="000000" w:themeColor="text1"/>
+          <w:sz w:val="28"/>
+          <w:szCs w:val="28"/>
+        </w:rPr>
+        <w:t>film.film_id</w:t>
+      </w:r>
+      <w:proofErr w:type="spellEnd"/>
+      <w:r>
+        <w:rPr>
+          <w:color w:val="000000" w:themeColor="text1"/>
+          <w:sz w:val="28"/>
+          <w:szCs w:val="28"/>
+        </w:rPr>
+        <w:t>=</w:t>
+      </w:r>
+      <w:proofErr w:type="spellStart"/>
+      <w:r>
+        <w:rPr>
+          <w:color w:val="000000" w:themeColor="text1"/>
+          <w:sz w:val="28"/>
+          <w:szCs w:val="28"/>
+        </w:rPr>
+        <w:t>film_category.film_id</w:t>
+      </w:r>
+      <w:proofErr w:type="spellEnd"/>
+    </w:p>
+    <w:p>
+      <w:pPr>
+        <w:pStyle w:val="ListParagraph"/>
+        <w:rPr>
+          <w:color w:val="000000" w:themeColor="text1"/>
+          <w:sz w:val="28"/>
+          <w:szCs w:val="28"/>
+        </w:rPr>
+      </w:pPr>
+      <w:r>
+        <w:rPr>
+          <w:color w:val="000000" w:themeColor="text1"/>
+          <w:sz w:val="28"/>
+          <w:szCs w:val="28"/>
+        </w:rPr>
+        <w:tab/>
+        <w:t xml:space="preserve">JOIN category ON </w:t>
+      </w:r>
+      <w:proofErr w:type="spellStart"/>
+      <w:r>
+        <w:rPr>
+          <w:color w:val="000000" w:themeColor="text1"/>
+          <w:sz w:val="28"/>
+          <w:szCs w:val="28"/>
+        </w:rPr>
+        <w:t>film_category.category_id</w:t>
+      </w:r>
+      <w:proofErr w:type="spellEnd"/>
+      <w:r>
+        <w:rPr>
+          <w:color w:val="000000" w:themeColor="text1"/>
+          <w:sz w:val="28"/>
+          <w:szCs w:val="28"/>
+        </w:rPr>
+        <w:t>=</w:t>
+      </w:r>
+      <w:proofErr w:type="spellStart"/>
+      <w:r>
+        <w:rPr>
+          <w:color w:val="000000" w:themeColor="text1"/>
+          <w:sz w:val="28"/>
+          <w:szCs w:val="28"/>
+        </w:rPr>
+        <w:t>category.category_id</w:t>
+      </w:r>
+      <w:proofErr w:type="spellEnd"/>
+    </w:p>
+    <w:p>
+      <w:pPr>
+        <w:pStyle w:val="ListParagraph"/>
+        <w:rPr>
+          <w:color w:val="000000" w:themeColor="text1"/>
+          <w:sz w:val="28"/>
+          <w:szCs w:val="28"/>
+        </w:rPr>
+      </w:pPr>
+      <w:r>
+        <w:rPr>
+          <w:color w:val="000000" w:themeColor="text1"/>
+          <w:sz w:val="28"/>
+          <w:szCs w:val="28"/>
+        </w:rPr>
+        <w:t>)</w:t>
+      </w:r>
+    </w:p>
+    <w:p>
+      <w:pPr>
+        <w:pStyle w:val="ListParagraph"/>
+        <w:rPr>
+          <w:color w:val="000000" w:themeColor="text1"/>
+          <w:sz w:val="28"/>
+          <w:szCs w:val="28"/>
+        </w:rPr>
+      </w:pPr>
+      <w:r>
+        <w:rPr>
+          <w:color w:val="000000" w:themeColor="text1"/>
+          <w:sz w:val="28"/>
+          <w:szCs w:val="28"/>
+        </w:rPr>
+        <w:t>SELECT COUNT(*), categories.name</w:t>
+      </w:r>
+    </w:p>
+    <w:p>
+      <w:pPr>
+        <w:pStyle w:val="ListParagraph"/>
+        <w:rPr>
+          <w:color w:val="000000" w:themeColor="text1"/>
+          <w:sz w:val="28"/>
+          <w:szCs w:val="28"/>
+        </w:rPr>
+      </w:pPr>
+      <w:r>
+        <w:rPr>
+          <w:color w:val="000000" w:themeColor="text1"/>
+          <w:sz w:val="28"/>
+          <w:szCs w:val="28"/>
+        </w:rPr>
+        <w:t>FROM categories</w:t>
+      </w:r>
+    </w:p>
+    <w:p>
+      <w:pPr>
+        <w:pStyle w:val="ListParagraph"/>
+        <w:rPr>
+          <w:color w:val="000000" w:themeColor="text1"/>
+          <w:sz w:val="28"/>
+          <w:szCs w:val="28"/>
+        </w:rPr>
+      </w:pPr>
+      <w:r>
+        <w:rPr>
+          <w:color w:val="000000" w:themeColor="text1"/>
+          <w:sz w:val="28"/>
+          <w:szCs w:val="28"/>
+        </w:rPr>
+        <w:t xml:space="preserve">WHERE </w:t>
+      </w:r>
+      <w:proofErr w:type="spellStart"/>
+      <w:r>
+        <w:rPr>
+          <w:color w:val="000000" w:themeColor="text1"/>
+          <w:sz w:val="28"/>
+          <w:szCs w:val="28"/>
+        </w:rPr>
+        <w:t>categories.customer_id</w:t>
+      </w:r>
+      <w:proofErr w:type="spellEnd"/>
+      <w:r>
+        <w:rPr>
+          <w:color w:val="000000" w:themeColor="text1"/>
+          <w:sz w:val="28"/>
+          <w:szCs w:val="28"/>
+        </w:rPr>
+        <w:t xml:space="preserve"> IN (SELECT ci FROM </w:t>
+      </w:r>
+      <w:proofErr w:type="spellStart"/>
+      <w:r>
+        <w:rPr>
+          <w:color w:val="000000" w:themeColor="text1"/>
+          <w:sz w:val="28"/>
+          <w:szCs w:val="28"/>
+        </w:rPr>
+        <w:t>max_rentals</w:t>
+      </w:r>
+      <w:proofErr w:type="spellEnd"/>
+      <w:r>
+        <w:rPr>
+          <w:color w:val="000000" w:themeColor="text1"/>
+          <w:sz w:val="28"/>
+          <w:szCs w:val="28"/>
+        </w:rPr>
+        <w:t>)</w:t>
+      </w:r>
+    </w:p>
+    <w:p>
+      <w:pPr>
+        <w:pStyle w:val="ListParagraph"/>
+        <w:rPr>
+          <w:color w:val="000000" w:themeColor="text1"/>
+          <w:sz w:val="28"/>
+          <w:szCs w:val="28"/>
+        </w:rPr>
+      </w:pPr>
+      <w:r>
+        <w:rPr>
+          <w:color w:val="000000" w:themeColor="text1"/>
+          <w:sz w:val="28"/>
+          <w:szCs w:val="28"/>
+        </w:rPr>
+        <w:t>GROUP BY categories.name</w:t>
+      </w:r>
+    </w:p>
+    <w:p>
+      <w:pPr>
+        <w:pStyle w:val="ListParagraph"/>
+        <w:rPr>
+          <w:color w:val="000000" w:themeColor="text1"/>
+          <w:sz w:val="28"/>
+          <w:szCs w:val="28"/>
+        </w:rPr>
+      </w:pPr>
+      <w:r>
+        <w:rPr>
+          <w:color w:val="000000" w:themeColor="text1"/>
+          <w:sz w:val="28"/>
+          <w:szCs w:val="28"/>
+        </w:rPr>
+        <w:t>ORDER BY COUNT(*) DESC</w:t>
+      </w:r>
+    </w:p>
+    <w:p>
+      <w:pPr>
+        <w:pStyle w:val="ListParagraph"/>
+        <w:rPr>
+          <w:color w:val="000000" w:themeColor="text1"/>
+          <w:sz w:val="28"/>
+          <w:szCs w:val="28"/>
+        </w:rPr>
+      </w:pPr>
+      <w:r>
+        <w:rPr>
+          <w:color w:val="000000" w:themeColor="text1"/>
+          <w:sz w:val="28"/>
+          <w:szCs w:val="28"/>
+        </w:rPr>
+        <w:t>LIMIT 1</w:t>
+      </w:r>
+    </w:p>
+    <w:p>
+      <w:pPr>
+        <w:pStyle w:val="ListParagraph"/>
+        <w:rPr>
+          <w:color w:val="000000" w:themeColor="text1"/>
+          <w:sz w:val="28"/>
+          <w:szCs w:val="28"/>
+        </w:rPr>
+      </w:pPr>
+      <w:r>
+        <w:rPr>
+          <w:color w:val="000000" w:themeColor="text1"/>
+          <w:sz w:val="28"/>
+          <w:szCs w:val="28"/>
+        </w:rPr>
+        <w:t>;</w:t>
+      </w:r>
+    </w:p>
+    <w:p>
+      <w:pPr>
+        <w:pStyle w:val="ListParagraph"/>
+        <w:rPr>
+          <w:color w:val="000000" w:themeColor="text1"/>
+          <w:sz w:val="28"/>
+          <w:szCs w:val="28"/>
+        </w:rPr>
+      </w:pPr>
+      <w:r>
+        <w:rPr>
+          <w:color w:val="000000" w:themeColor="text1"/>
+          <w:sz w:val="28"/>
+          <w:szCs w:val="28"/>
+        </w:rPr>
+        <w:lastRenderedPageBreak/>
+        <w:drawing>
+          <wp:inline distT="0" distB="0" distL="0" distR="0" wp14:anchorId="7A7C3DD7" wp14:editId="4AF92192">
+            <wp:extent cx="5943600" cy="3234055"/>
+            <wp:effectExtent l="0" t="0" r="0" b="4445"/>
+            <wp:docPr id="552711747" name="Picture 1" descr="A screenshot of a computer&#10;&#10;AI-generated content may be incorrect."/>
+            <wp:cNvGraphicFramePr>
+              <a:graphicFrameLocks xmlns:a="http://schemas.openxmlformats.org/drawingml/2006/main" noChangeAspect="1"/>
+            </wp:cNvGraphicFramePr>
+            <a:graphic xmlns:a="http://schemas.openxmlformats.org/drawingml/2006/main">
+              <a:graphicData uri="http://schemas.openxmlformats.org/drawingml/2006/picture">
+                <pic:pic xmlns:pic="http://schemas.openxmlformats.org/drawingml/2006/picture">
+                  <pic:nvPicPr>
+                    <pic:cNvPr id="552711747" name="Picture 1" descr="A screenshot of a computer&#10;&#10;AI-generated content may be incorrect."/>
+                    <pic:cNvPicPr/>
+                  </pic:nvPicPr>
+                  <pic:blipFill>
+                    <a:blip r:embed="rId5"/>
+                    <a:stretch>
+                      <a:fillRect/>
+                    </a:stretch>
+                  </pic:blipFill>
+                  <pic:spPr>
+                    <a:xfrm>
+                      <a:off x="0" y="0"/>
+                      <a:ext cx="5943600" cy="3234055"/>
+                    </a:xfrm>
+                    <a:prstGeom prst="rect">
+                      <a:avLst/>
+                    </a:prstGeom>
+                  </pic:spPr>
+                </pic:pic>
+              </a:graphicData>
+            </a:graphic>
+          </wp:inline>
+        </w:drawing>
+      </w:r>
+    </w:p>
+    <w:p>
+      <w:pPr>
+        <w:pStyle w:val="ListParagraph"/>
+        <w:rPr>
+          <w:color w:val="000000" w:themeColor="text1"/>
+          <w:sz w:val="28"/>
+          <w:szCs w:val="28"/>
+        </w:rPr>
+      </w:pPr>
+    </w:p>
+    <w:p>
+      <w:pPr>
+        <w:pStyle w:val="ListParagraph"/>
         <w:numPr>
           <w:ilvl w:val="0"/>
           <w:numId w:val="9"/>
@@ -389,25 +2589,7 @@
           <w:sz w:val="28"/>
           <w:szCs w:val="28"/>
         </w:rPr>
-        <w:t xml:space="preserve"> How can denormalization aid business users answer questions on the database more efficiently? Would it be more advantageous to create a VIEW or to use </w:t>
-      </w:r>
-      <w:proofErr w:type="gramStart"/>
-      <w:r>
-        <w:rPr>
-          <w:color w:val="000000" w:themeColor="text1"/>
-          <w:sz w:val="28"/>
-          <w:szCs w:val="28"/>
-        </w:rPr>
-        <w:t>a NoSQL</w:t>
-      </w:r>
-      <w:proofErr w:type="gramEnd"/>
-      <w:r>
-        <w:rPr>
-          <w:color w:val="000000" w:themeColor="text1"/>
-          <w:sz w:val="28"/>
-          <w:szCs w:val="28"/>
-        </w:rPr>
-        <w:t xml:space="preserve"> technology? List pros and cons of both approaches. Your answer should be a minimum of four paragraphs explaining: how denormalization can help and a comparative analysis for VIEWs vs NoSQL. You will need to perform research online or at the library to answer this question, be sure to cite at LEAST 3 pros and 3 cons for each approach.   Cite all sources for your answer. </w:t>
+        <w:t xml:space="preserve"> How can denormalization aid business users answer questions on the database more efficiently? Would it be more advantageous to create a VIEW or to use a NoSQL technology? List pros and cons of both approaches. Your answer should be a minimum of four paragraphs explaining: how denormalization can help and a comparative analysis for VIEWs vs NoSQL. You will need to perform research online or at the library to answer this question, be sure to cite at LEAST 3 pros and 3 cons for each approach.   Cite all sources for your answer. </w:t>
       </w:r>
     </w:p>
     <w:sectPr>

</xml_diff>